<commit_message>
lab 4 and week 4 R notecards
</commit_message>
<xml_diff>
--- a/R Resources/week3.docx
+++ b/R Resources/week3.docx
@@ -131,7 +131,6 @@
             <w:pPr>
               <w:rPr>
                 <w:rFonts w:ascii="Courier New" w:hAnsi="Courier New" w:cs="Courier New"/>
-                <w:color w:val="FF0000"/>
                 <w:sz w:val="20"/>
                 <w:szCs w:val="20"/>
               </w:rPr>
@@ -143,32 +142,6 @@
                 <w:szCs w:val="20"/>
               </w:rPr>
               <w:t xml:space="preserve">  summarize(</w:t>
-            </w:r>
-            <w:r>
-              <w:rPr>
-                <w:rFonts w:ascii="Courier New" w:hAnsi="Courier New" w:cs="Courier New"/>
-                <w:color w:val="FF0000"/>
-                <w:sz w:val="20"/>
-                <w:szCs w:val="20"/>
-              </w:rPr>
-              <w:t xml:space="preserve">&lt;NAME OF DATASET&gt;, </w:t>
-            </w:r>
-          </w:p>
-          <w:p>
-            <w:pPr>
-              <w:rPr>
-                <w:rFonts w:ascii="Courier New" w:hAnsi="Courier New" w:cs="Courier New"/>
-                <w:sz w:val="20"/>
-                <w:szCs w:val="20"/>
-              </w:rPr>
-            </w:pPr>
-            <w:r>
-              <w:rPr>
-                <w:rFonts w:ascii="Courier New" w:hAnsi="Courier New" w:cs="Courier New"/>
-                <w:sz w:val="20"/>
-                <w:szCs w:val="20"/>
-              </w:rPr>
-              <w:t xml:space="preserve">            </w:t>
             </w:r>
             <w:r>
               <w:rPr>
@@ -613,109 +586,58 @@
                 <w:sz w:val="20"/>
                 <w:szCs w:val="20"/>
               </w:rPr>
-              <w:t>”,</w:t>
-            </w:r>
-            <w:r>
-              <w:rPr>
-                <w:rFonts w:ascii="Courier New" w:hAnsi="Courier New" w:cs="Courier New"/>
-                <w:sz w:val="20"/>
-                <w:szCs w:val="20"/>
-              </w:rPr>
-              <w:t>“</w:t>
-            </w:r>
-            <w:r>
-              <w:rPr>
-                <w:rFonts w:ascii="Courier New" w:hAnsi="Courier New" w:cs="Courier New"/>
-                <w:color w:val="FF0000"/>
-                <w:sz w:val="20"/>
-                <w:szCs w:val="20"/>
-              </w:rPr>
-              <w:t>&lt;VALUE</w:t>
-            </w:r>
-            <w:r>
-              <w:rPr>
-                <w:rFonts w:ascii="Courier New" w:hAnsi="Courier New" w:cs="Courier New"/>
-                <w:color w:val="FF0000"/>
-                <w:sz w:val="20"/>
-                <w:szCs w:val="20"/>
-              </w:rPr>
-              <w:t>2</w:t>
-            </w:r>
-            <w:r>
-              <w:rPr>
-                <w:rFonts w:ascii="Courier New" w:hAnsi="Courier New" w:cs="Courier New"/>
-                <w:color w:val="FF0000"/>
-                <w:sz w:val="20"/>
-                <w:szCs w:val="20"/>
-              </w:rPr>
-              <w:t>&gt;</w:t>
-            </w:r>
-            <w:r>
-              <w:rPr>
-                <w:rFonts w:ascii="Courier New" w:hAnsi="Courier New" w:cs="Courier New"/>
-                <w:sz w:val="20"/>
-                <w:szCs w:val="20"/>
-              </w:rPr>
-              <w:t>”</w:t>
-            </w:r>
-            <w:r>
-              <w:rPr>
-                <w:rFonts w:ascii="Courier New" w:hAnsi="Courier New" w:cs="Courier New"/>
-                <w:sz w:val="20"/>
-                <w:szCs w:val="20"/>
-              </w:rPr>
-              <w:t>,</w:t>
-            </w:r>
-            <w:r>
-              <w:rPr>
-                <w:rFonts w:ascii="Courier New" w:hAnsi="Courier New" w:cs="Courier New"/>
-                <w:sz w:val="20"/>
-                <w:szCs w:val="20"/>
-              </w:rPr>
-              <w:t>“</w:t>
-            </w:r>
-            <w:r>
-              <w:rPr>
-                <w:rFonts w:ascii="Courier New" w:hAnsi="Courier New" w:cs="Courier New"/>
-                <w:color w:val="FF0000"/>
-                <w:sz w:val="20"/>
-                <w:szCs w:val="20"/>
-              </w:rPr>
-              <w:t>&lt;VALUE</w:t>
-            </w:r>
-            <w:r>
-              <w:rPr>
-                <w:rFonts w:ascii="Courier New" w:hAnsi="Courier New" w:cs="Courier New"/>
-                <w:color w:val="FF0000"/>
-                <w:sz w:val="20"/>
-                <w:szCs w:val="20"/>
-              </w:rPr>
-              <w:t>3</w:t>
-            </w:r>
-            <w:r>
-              <w:rPr>
-                <w:rFonts w:ascii="Courier New" w:hAnsi="Courier New" w:cs="Courier New"/>
-                <w:color w:val="FF0000"/>
-                <w:sz w:val="20"/>
-                <w:szCs w:val="20"/>
-              </w:rPr>
-              <w:t>&gt;</w:t>
-            </w:r>
-            <w:r>
-              <w:rPr>
-                <w:rFonts w:ascii="Courier New" w:hAnsi="Courier New" w:cs="Courier New"/>
-                <w:sz w:val="20"/>
-                <w:szCs w:val="20"/>
-              </w:rPr>
-              <w:t>”</w:t>
-            </w:r>
-            <w:r>
-              <w:rPr>
-                <w:rFonts w:ascii="Courier New" w:hAnsi="Courier New" w:cs="Courier New"/>
-                <w:sz w:val="20"/>
-                <w:szCs w:val="20"/>
-              </w:rPr>
-              <w:t xml:space="preserve">)) </w:t>
+              <w:t>”,“</w:t>
+            </w:r>
+            <w:r>
+              <w:rPr>
+                <w:rFonts w:ascii="Courier New" w:hAnsi="Courier New" w:cs="Courier New"/>
+                <w:color w:val="FF0000"/>
+                <w:sz w:val="20"/>
+                <w:szCs w:val="20"/>
+              </w:rPr>
+              <w:t>&lt;VALUE2&gt;</w:t>
+            </w:r>
+            <w:r>
+              <w:rPr>
+                <w:rFonts w:ascii="Courier New" w:hAnsi="Courier New" w:cs="Courier New"/>
+                <w:sz w:val="20"/>
+                <w:szCs w:val="20"/>
+              </w:rPr>
+              <w:t>”,“</w:t>
+            </w:r>
+            <w:r>
+              <w:rPr>
+                <w:rFonts w:ascii="Courier New" w:hAnsi="Courier New" w:cs="Courier New"/>
+                <w:color w:val="FF0000"/>
+                <w:sz w:val="20"/>
+                <w:szCs w:val="20"/>
+              </w:rPr>
+              <w:t>&lt;VALUE3&gt;</w:t>
+            </w:r>
+            <w:r>
+              <w:rPr>
+                <w:rFonts w:ascii="Courier New" w:hAnsi="Courier New" w:cs="Courier New"/>
+                <w:sz w:val="20"/>
+                <w:szCs w:val="20"/>
+              </w:rPr>
+              <w:t>”)</w:t>
+            </w:r>
+            <w:r>
+              <w:rPr>
+                <w:rFonts w:ascii="Courier New" w:hAnsi="Courier New" w:cs="Courier New"/>
+                <w:sz w:val="20"/>
+                <w:szCs w:val="20"/>
+              </w:rPr>
+              <w:br/>
+              <w:t xml:space="preserve">       </w:t>
+            </w:r>
+            <w:r>
+              <w:rPr>
+                <w:rFonts w:ascii="Courier New" w:hAnsi="Courier New" w:cs="Courier New"/>
+                <w:sz w:val="20"/>
+                <w:szCs w:val="20"/>
+              </w:rPr>
+              <w:t xml:space="preserve">) </w:t>
             </w:r>
           </w:p>
           <w:p>
@@ -1120,21 +1042,7 @@
               <w:rPr>
                 <w:rFonts w:asciiTheme="majorHAnsi" w:hAnsiTheme="majorHAnsi" w:cstheme="majorHAnsi"/>
               </w:rPr>
-              <w:t xml:space="preserve">. Keep in mind you will need to change the location of </w:t>
-            </w:r>
-            <w:proofErr w:type="gramStart"/>
-            <w:r>
-              <w:rPr>
-                <w:rFonts w:asciiTheme="majorHAnsi" w:hAnsiTheme="majorHAnsi" w:cstheme="majorHAnsi"/>
-              </w:rPr>
-              <w:t>you</w:t>
-            </w:r>
-            <w:proofErr w:type="gramEnd"/>
-            <w:r>
-              <w:rPr>
-                <w:rFonts w:asciiTheme="majorHAnsi" w:hAnsiTheme="majorHAnsi" w:cstheme="majorHAnsi"/>
-              </w:rPr>
-              <w:t xml:space="preserve"> axis label, too!</w:t>
+              <w:t>. Keep in mind you will need to change the location of you axis label, too!</w:t>
             </w:r>
             <w:r>
               <w:rPr>
@@ -2092,7 +2000,7 @@
                 <w:sz w:val="20"/>
                 <w:szCs w:val="20"/>
               </w:rPr>
-              <w:t>))</w:t>
+              <w:t>)</w:t>
             </w:r>
             <w:r>
               <w:rPr>
@@ -2101,208 +2009,15 @@
                 <w:szCs w:val="20"/>
               </w:rPr>
               <w:br/>
-            </w:r>
-          </w:p>
-          <w:p>
-            <w:pPr>
-              <w:rPr>
-                <w:rFonts w:cstheme="minorHAnsi"/>
-                <w:sz w:val="24"/>
-                <w:szCs w:val="24"/>
-              </w:rPr>
-            </w:pPr>
-            <w:r>
-              <w:rPr>
-                <w:rFonts w:cstheme="minorHAnsi"/>
-                <w:sz w:val="24"/>
-                <w:szCs w:val="24"/>
-              </w:rPr>
-              <w:t>For example</w:t>
-            </w:r>
-            <w:r>
-              <w:rPr>
-                <w:rFonts w:cstheme="minorHAnsi"/>
-                <w:sz w:val="24"/>
-                <w:szCs w:val="24"/>
-              </w:rPr>
-              <w:t xml:space="preserve">, to calculate the mean </w:t>
-            </w:r>
-            <w:proofErr w:type="spellStart"/>
-            <w:r>
-              <w:rPr>
-                <w:rFonts w:ascii="Courier New" w:hAnsi="Courier New" w:cs="Courier New"/>
-                <w:sz w:val="20"/>
-                <w:szCs w:val="20"/>
-              </w:rPr>
-              <w:t>dep_delay</w:t>
-            </w:r>
-            <w:proofErr w:type="spellEnd"/>
-            <w:r>
-              <w:rPr>
-                <w:rFonts w:ascii="Courier New" w:hAnsi="Courier New" w:cs="Courier New"/>
-                <w:sz w:val="20"/>
-                <w:szCs w:val="20"/>
-              </w:rPr>
-              <w:t xml:space="preserve"> </w:t>
-            </w:r>
-            <w:r>
-              <w:rPr>
-                <w:rFonts w:cs="Courier New"/>
-                <w:sz w:val="24"/>
-                <w:szCs w:val="24"/>
-              </w:rPr>
-              <w:t>for each airline carrier (from t</w:t>
-            </w:r>
-            <w:r>
-              <w:rPr>
-                <w:rFonts w:cstheme="minorHAnsi"/>
-                <w:sz w:val="24"/>
-                <w:szCs w:val="24"/>
-              </w:rPr>
-              <w:t xml:space="preserve">he </w:t>
-            </w:r>
-            <w:proofErr w:type="spellStart"/>
-            <w:r>
-              <w:rPr>
-                <w:rFonts w:ascii="Courier New" w:hAnsi="Courier New" w:cs="Courier New"/>
-                <w:sz w:val="20"/>
-                <w:szCs w:val="20"/>
-              </w:rPr>
-              <w:t>nycflights</w:t>
-            </w:r>
-            <w:proofErr w:type="spellEnd"/>
-            <w:r>
-              <w:rPr>
-                <w:rFonts w:cstheme="minorHAnsi"/>
-                <w:sz w:val="24"/>
-                <w:szCs w:val="24"/>
-              </w:rPr>
-              <w:t xml:space="preserve"> dataset) we have:</w:t>
-            </w:r>
-          </w:p>
-          <w:p>
-            <w:pPr>
-              <w:rPr>
-                <w:rFonts w:cstheme="minorHAnsi"/>
-                <w:sz w:val="24"/>
-                <w:szCs w:val="24"/>
-              </w:rPr>
-            </w:pPr>
-          </w:p>
-          <w:p>
-            <w:pPr>
-              <w:rPr>
-                <w:rFonts w:ascii="Courier New" w:hAnsi="Courier New" w:cs="Courier New"/>
-                <w:sz w:val="20"/>
-                <w:szCs w:val="20"/>
-              </w:rPr>
-            </w:pPr>
-            <w:proofErr w:type="spellStart"/>
-            <w:r>
-              <w:rPr>
-                <w:rFonts w:ascii="Courier New" w:hAnsi="Courier New" w:cs="Courier New"/>
-                <w:sz w:val="20"/>
-                <w:szCs w:val="20"/>
-              </w:rPr>
-              <w:t>nycflights</w:t>
-            </w:r>
-            <w:proofErr w:type="spellEnd"/>
-            <w:r>
-              <w:rPr>
-                <w:rFonts w:ascii="Courier New" w:hAnsi="Courier New" w:cs="Courier New"/>
-                <w:sz w:val="20"/>
-                <w:szCs w:val="20"/>
-              </w:rPr>
-              <w:t xml:space="preserve"> %&gt;%</w:t>
-            </w:r>
-          </w:p>
-          <w:p>
-            <w:pPr>
-              <w:rPr>
-                <w:rFonts w:ascii="Courier New" w:hAnsi="Courier New" w:cs="Courier New"/>
-                <w:sz w:val="20"/>
-                <w:szCs w:val="20"/>
-              </w:rPr>
-            </w:pPr>
-            <w:r>
-              <w:rPr>
-                <w:rFonts w:ascii="Courier New" w:hAnsi="Courier New" w:cs="Courier New"/>
-                <w:sz w:val="20"/>
-                <w:szCs w:val="20"/>
-              </w:rPr>
-              <w:t xml:space="preserve">   </w:t>
-            </w:r>
-            <w:proofErr w:type="spellStart"/>
-            <w:r>
-              <w:rPr>
-                <w:rFonts w:ascii="Courier New" w:hAnsi="Courier New" w:cs="Courier New"/>
-                <w:sz w:val="20"/>
-                <w:szCs w:val="20"/>
-              </w:rPr>
-              <w:t>group_by</w:t>
-            </w:r>
-            <w:proofErr w:type="spellEnd"/>
-            <w:r>
-              <w:rPr>
-                <w:rFonts w:ascii="Courier New" w:hAnsi="Courier New" w:cs="Courier New"/>
-                <w:sz w:val="20"/>
-                <w:szCs w:val="20"/>
-              </w:rPr>
-              <w:t>(carrier) %&gt;%</w:t>
-            </w:r>
-          </w:p>
-          <w:p>
-            <w:pPr>
-              <w:rPr>
-                <w:b/>
-                <w:bCs/>
-                <w:sz w:val="28"/>
-                <w:szCs w:val="28"/>
-              </w:rPr>
-            </w:pPr>
-            <w:r>
-              <w:rPr>
-                <w:rFonts w:ascii="Courier New" w:hAnsi="Courier New" w:cs="Courier New"/>
-                <w:sz w:val="20"/>
-                <w:szCs w:val="20"/>
-              </w:rPr>
-              <w:t xml:space="preserve">   summarize(</w:t>
-            </w:r>
-            <w:proofErr w:type="spellStart"/>
-            <w:r>
-              <w:rPr>
-                <w:rFonts w:ascii="Courier New" w:hAnsi="Courier New" w:cs="Courier New"/>
-                <w:sz w:val="20"/>
-                <w:szCs w:val="20"/>
-              </w:rPr>
-              <w:t>mean_dep_delay</w:t>
-            </w:r>
-            <w:proofErr w:type="spellEnd"/>
-            <w:r>
-              <w:rPr>
-                <w:rFonts w:ascii="Courier New" w:hAnsi="Courier New" w:cs="Courier New"/>
-                <w:sz w:val="20"/>
-                <w:szCs w:val="20"/>
-              </w:rPr>
-              <w:t xml:space="preserve"> = mean(</w:t>
-            </w:r>
-            <w:proofErr w:type="spellStart"/>
-            <w:r>
-              <w:rPr>
-                <w:rFonts w:ascii="Courier New" w:hAnsi="Courier New" w:cs="Courier New"/>
-                <w:sz w:val="20"/>
-                <w:szCs w:val="20"/>
-              </w:rPr>
-              <w:t>dep_delay</w:t>
-            </w:r>
-            <w:proofErr w:type="spellEnd"/>
-            <w:r>
-              <w:rPr>
-                <w:rFonts w:ascii="Courier New" w:hAnsi="Courier New" w:cs="Courier New"/>
-                <w:sz w:val="20"/>
-                <w:szCs w:val="20"/>
-              </w:rPr>
-              <w:t>))</w:t>
+              <w:t xml:space="preserve">       </w:t>
+            </w:r>
+            <w:r>
+              <w:rPr>
+                <w:rFonts w:ascii="Courier New" w:hAnsi="Courier New" w:cs="Courier New"/>
+                <w:sz w:val="20"/>
+                <w:szCs w:val="20"/>
+              </w:rPr>
+              <w:t>)</w:t>
             </w:r>
             <w:r>
               <w:rPr>
@@ -2455,6 +2170,22 @@
           </w:p>
         </w:tc>
       </w:tr>
+    </w:tbl>
+    <w:p>
+      <w:r>
+        <w:br w:type="page"/>
+      </w:r>
+    </w:p>
+    <w:tbl>
+      <w:tblPr>
+        <w:tblStyle w:val="TableGrid"/>
+        <w:tblW w:w="10800" w:type="dxa"/>
+        <w:tblInd w:w="-815" w:type="dxa"/>
+        <w:tblLook w:val="04A0" w:firstRow="1" w:lastRow="0" w:firstColumn="1" w:lastColumn="0" w:noHBand="0" w:noVBand="1"/>
+      </w:tblPr>
+      <w:tblGrid>
+        <w:gridCol w:w="10800"/>
+      </w:tblGrid>
       <w:tr>
         <w:tc>
           <w:tcPr>
@@ -2477,6 +2208,7 @@
                 <w:sz w:val="28"/>
                 <w:szCs w:val="28"/>
               </w:rPr>
+              <w:lastRenderedPageBreak/>
               <w:t>Adding Axis Labels to a Plot</w:t>
             </w:r>
           </w:p>
@@ -2657,59 +2389,330 @@
             <w:pPr>
               <w:rPr>
                 <w:rFonts w:ascii="Courier New" w:hAnsi="Courier New" w:cs="Courier New"/>
+                <w:sz w:val="20"/>
+                <w:szCs w:val="20"/>
+              </w:rPr>
+            </w:pPr>
+          </w:p>
+          <w:p>
+            <w:pPr>
+              <w:rPr>
                 <w:sz w:val="24"/>
                 <w:szCs w:val="24"/>
               </w:rPr>
             </w:pPr>
-          </w:p>
-          <w:p>
-            <w:pPr>
-              <w:rPr>
-                <w:rFonts w:ascii="Courier New" w:hAnsi="Courier New" w:cs="Courier New"/>
+            <w:r>
+              <w:rPr>
                 <w:sz w:val="24"/>
                 <w:szCs w:val="24"/>
               </w:rPr>
-            </w:pPr>
-            <w:r>
-              <w:rPr>
-                <w:b/>
-                <w:bCs/>
-                <w:i/>
-                <w:iCs/>
-              </w:rPr>
-              <w:t xml:space="preserve">Note: </w:t>
-            </w:r>
-            <w:r>
-              <w:t xml:space="preserve">If you want </w:t>
-            </w:r>
-            <w:r>
-              <w:t xml:space="preserve">to rename the legend </w:t>
-            </w:r>
-            <w:r>
-              <w:t xml:space="preserve">title </w:t>
-            </w:r>
-            <w:r>
-              <w:t xml:space="preserve">associated </w:t>
-            </w:r>
-            <w:r>
-              <w:t xml:space="preserve">with the color variable, you add a </w:t>
-            </w:r>
-            <w:r>
-              <w:rPr>
-                <w:rFonts w:ascii="Courier New" w:hAnsi="Courier New" w:cs="Courier New"/>
-                <w:sz w:val="20"/>
-                <w:szCs w:val="20"/>
-              </w:rPr>
-              <w:t>y = “</w:t>
-            </w:r>
-            <w:r>
-              <w:rPr>
-                <w:rFonts w:ascii="Courier New" w:hAnsi="Courier New" w:cs="Courier New"/>
-                <w:color w:val="FF0000"/>
-                <w:sz w:val="20"/>
-                <w:szCs w:val="20"/>
-              </w:rPr>
-              <w:t>&lt;NAME OF LEGEND VARIABLE&gt;</w:t>
+              <w:t>For example, the code could look like this:</w:t>
+            </w:r>
+          </w:p>
+          <w:p>
+            <w:pPr>
+              <w:rPr>
+                <w:rFonts w:ascii="Courier New" w:hAnsi="Courier New" w:cs="Courier New"/>
+                <w:sz w:val="20"/>
+                <w:szCs w:val="20"/>
+              </w:rPr>
+            </w:pPr>
+          </w:p>
+          <w:p>
+            <w:pPr>
+              <w:rPr>
+                <w:rFonts w:ascii="Courier New" w:hAnsi="Courier New" w:cs="Courier New"/>
+                <w:sz w:val="20"/>
+                <w:szCs w:val="20"/>
+              </w:rPr>
+            </w:pPr>
+            <w:proofErr w:type="spellStart"/>
+            <w:r>
+              <w:rPr>
+                <w:rFonts w:ascii="Courier New" w:hAnsi="Courier New" w:cs="Courier New"/>
+                <w:sz w:val="20"/>
+                <w:szCs w:val="20"/>
+              </w:rPr>
+              <w:t>ggplot</w:t>
+            </w:r>
+            <w:proofErr w:type="spellEnd"/>
+            <w:r>
+              <w:rPr>
+                <w:rFonts w:ascii="Courier New" w:hAnsi="Courier New" w:cs="Courier New"/>
+                <w:sz w:val="20"/>
+                <w:szCs w:val="20"/>
+              </w:rPr>
+              <w:t xml:space="preserve">(data = </w:t>
+            </w:r>
+            <w:r>
+              <w:rPr>
+                <w:rFonts w:ascii="Courier New" w:hAnsi="Courier New" w:cs="Courier New"/>
+                <w:color w:val="FF0000"/>
+                <w:sz w:val="20"/>
+                <w:szCs w:val="20"/>
+              </w:rPr>
+              <w:t>&lt;NAME OF DATASET&gt;</w:t>
+            </w:r>
+            <w:r>
+              <w:rPr>
+                <w:rFonts w:ascii="Courier New" w:hAnsi="Courier New" w:cs="Courier New"/>
+                <w:sz w:val="20"/>
+                <w:szCs w:val="20"/>
+              </w:rPr>
+              <w:t xml:space="preserve">, </w:t>
+            </w:r>
+          </w:p>
+          <w:p>
+            <w:pPr>
+              <w:rPr>
+                <w:rFonts w:ascii="Courier New" w:hAnsi="Courier New" w:cs="Courier New"/>
+                <w:color w:val="FF0000"/>
+                <w:sz w:val="20"/>
+                <w:szCs w:val="20"/>
+              </w:rPr>
+            </w:pPr>
+            <w:r>
+              <w:rPr>
+                <w:rFonts w:ascii="Courier New" w:hAnsi="Courier New" w:cs="Courier New"/>
+                <w:sz w:val="20"/>
+                <w:szCs w:val="20"/>
+              </w:rPr>
+              <w:t xml:space="preserve">       mapping = </w:t>
+            </w:r>
+            <w:proofErr w:type="spellStart"/>
+            <w:r>
+              <w:rPr>
+                <w:rFonts w:ascii="Courier New" w:hAnsi="Courier New" w:cs="Courier New"/>
+                <w:sz w:val="20"/>
+                <w:szCs w:val="20"/>
+              </w:rPr>
+              <w:t>aes</w:t>
+            </w:r>
+            <w:proofErr w:type="spellEnd"/>
+            <w:r>
+              <w:rPr>
+                <w:rFonts w:ascii="Courier New" w:hAnsi="Courier New" w:cs="Courier New"/>
+                <w:sz w:val="20"/>
+                <w:szCs w:val="20"/>
+              </w:rPr>
+              <w:t xml:space="preserve">(x = </w:t>
+            </w:r>
+            <w:r>
+              <w:rPr>
+                <w:rFonts w:ascii="Courier New" w:hAnsi="Courier New" w:cs="Courier New"/>
+                <w:color w:val="FF0000"/>
+                <w:sz w:val="20"/>
+                <w:szCs w:val="20"/>
+              </w:rPr>
+              <w:t>&lt;NAME OF NUMERICAL VARIABLE&gt;</w:t>
+            </w:r>
+            <w:r>
+              <w:rPr>
+                <w:rFonts w:ascii="Courier New" w:hAnsi="Courier New" w:cs="Courier New"/>
+                <w:sz w:val="20"/>
+                <w:szCs w:val="20"/>
+              </w:rPr>
+              <w:t>,</w:t>
+            </w:r>
+            <w:r>
+              <w:rPr>
+                <w:rFonts w:ascii="Courier New" w:hAnsi="Courier New" w:cs="Courier New"/>
+                <w:color w:val="FF0000"/>
+                <w:sz w:val="20"/>
+                <w:szCs w:val="20"/>
+              </w:rPr>
+              <w:t xml:space="preserve"> </w:t>
+            </w:r>
+          </w:p>
+          <w:p>
+            <w:pPr>
+              <w:rPr>
+                <w:rFonts w:ascii="Courier New" w:hAnsi="Courier New" w:cs="Courier New"/>
+                <w:color w:val="FF0000"/>
+                <w:sz w:val="20"/>
+                <w:szCs w:val="20"/>
+              </w:rPr>
+            </w:pPr>
+            <w:r>
+              <w:rPr>
+                <w:rFonts w:ascii="Courier New" w:hAnsi="Courier New" w:cs="Courier New"/>
+                <w:color w:val="FF0000"/>
+                <w:sz w:val="20"/>
+                <w:szCs w:val="20"/>
+              </w:rPr>
+              <w:t xml:space="preserve">                     </w:t>
+            </w:r>
+            <w:r>
+              <w:rPr>
+                <w:rFonts w:ascii="Courier New" w:hAnsi="Courier New" w:cs="Courier New"/>
+                <w:sz w:val="20"/>
+                <w:szCs w:val="20"/>
+              </w:rPr>
+              <w:t>y =</w:t>
+            </w:r>
+            <w:r>
+              <w:rPr>
+                <w:rFonts w:ascii="Courier New" w:hAnsi="Courier New" w:cs="Courier New"/>
+                <w:color w:val="FF0000"/>
+                <w:sz w:val="20"/>
+                <w:szCs w:val="20"/>
+              </w:rPr>
+              <w:t xml:space="preserve"> &lt;NAME OF CATEGORICAL VARIABLE&gt;</w:t>
+            </w:r>
+            <w:r>
+              <w:rPr>
+                <w:rFonts w:ascii="Courier New" w:hAnsi="Courier New" w:cs="Courier New"/>
+                <w:sz w:val="20"/>
+                <w:szCs w:val="20"/>
+              </w:rPr>
+              <w:t>,</w:t>
+            </w:r>
+            <w:r>
+              <w:rPr>
+                <w:rFonts w:ascii="Courier New" w:hAnsi="Courier New" w:cs="Courier New"/>
+                <w:color w:val="FF0000"/>
+                <w:sz w:val="20"/>
+                <w:szCs w:val="20"/>
+              </w:rPr>
+              <w:t xml:space="preserve"> </w:t>
+            </w:r>
+          </w:p>
+          <w:p>
+            <w:pPr>
+              <w:rPr>
+                <w:rFonts w:ascii="Courier New" w:hAnsi="Courier New" w:cs="Courier New"/>
+                <w:sz w:val="20"/>
+                <w:szCs w:val="20"/>
+              </w:rPr>
+            </w:pPr>
+            <w:r>
+              <w:rPr>
+                <w:rFonts w:ascii="Courier New" w:hAnsi="Courier New" w:cs="Courier New"/>
+                <w:color w:val="FF0000"/>
+                <w:sz w:val="20"/>
+                <w:szCs w:val="20"/>
+              </w:rPr>
+              <w:t xml:space="preserve">                     </w:t>
+            </w:r>
+            <w:r>
+              <w:rPr>
+                <w:rFonts w:ascii="Courier New" w:hAnsi="Courier New" w:cs="Courier New"/>
+                <w:sz w:val="20"/>
+                <w:szCs w:val="20"/>
+              </w:rPr>
+              <w:t xml:space="preserve">color = </w:t>
+            </w:r>
+            <w:r>
+              <w:rPr>
+                <w:rFonts w:ascii="Courier New" w:hAnsi="Courier New" w:cs="Courier New"/>
+                <w:color w:val="FF0000"/>
+                <w:sz w:val="20"/>
+                <w:szCs w:val="20"/>
+              </w:rPr>
+              <w:t>&lt;NAME OF CATEGORICAL VARIABLE&gt;</w:t>
+            </w:r>
+            <w:r>
+              <w:rPr>
+                <w:rFonts w:ascii="Courier New" w:hAnsi="Courier New" w:cs="Courier New"/>
+                <w:sz w:val="20"/>
+                <w:szCs w:val="20"/>
+              </w:rPr>
+              <w:t xml:space="preserve">)) + </w:t>
+            </w:r>
+          </w:p>
+          <w:p>
+            <w:pPr>
+              <w:rPr>
+                <w:rFonts w:ascii="Courier New" w:hAnsi="Courier New" w:cs="Courier New"/>
+                <w:sz w:val="20"/>
+                <w:szCs w:val="20"/>
+              </w:rPr>
+            </w:pPr>
+            <w:r>
+              <w:rPr>
+                <w:rFonts w:ascii="Courier New" w:hAnsi="Courier New" w:cs="Courier New"/>
+                <w:sz w:val="20"/>
+                <w:szCs w:val="20"/>
+              </w:rPr>
+              <w:t xml:space="preserve">  </w:t>
+            </w:r>
+            <w:proofErr w:type="spellStart"/>
+            <w:r>
+              <w:rPr>
+                <w:rFonts w:ascii="Courier New" w:hAnsi="Courier New" w:cs="Courier New"/>
+                <w:sz w:val="20"/>
+                <w:szCs w:val="20"/>
+              </w:rPr>
+              <w:t>geom_density_ridges</w:t>
+            </w:r>
+            <w:proofErr w:type="spellEnd"/>
+            <w:r>
+              <w:rPr>
+                <w:rFonts w:ascii="Courier New" w:hAnsi="Courier New" w:cs="Courier New"/>
+                <w:sz w:val="20"/>
+                <w:szCs w:val="20"/>
+              </w:rPr>
+              <w:t>()+</w:t>
+            </w:r>
+          </w:p>
+          <w:p>
+            <w:pPr>
+              <w:rPr>
+                <w:rFonts w:ascii="Courier New" w:hAnsi="Courier New" w:cs="Courier New"/>
+                <w:sz w:val="20"/>
+                <w:szCs w:val="20"/>
+              </w:rPr>
+            </w:pPr>
+            <w:r>
+              <w:rPr>
+                <w:rFonts w:ascii="Courier New" w:hAnsi="Courier New" w:cs="Courier New"/>
+                <w:sz w:val="20"/>
+                <w:szCs w:val="20"/>
+              </w:rPr>
+              <w:t xml:space="preserve">  labs(x = "</w:t>
+            </w:r>
+            <w:r>
+              <w:rPr>
+                <w:rFonts w:ascii="Courier New" w:hAnsi="Courier New" w:cs="Courier New"/>
+                <w:color w:val="FF0000"/>
+                <w:sz w:val="20"/>
+                <w:szCs w:val="20"/>
+              </w:rPr>
+              <w:t>&lt;TITLE FOR THE X-AXIS&gt;</w:t>
+            </w:r>
+            <w:r>
+              <w:rPr>
+                <w:rFonts w:ascii="Courier New" w:hAnsi="Courier New" w:cs="Courier New"/>
+                <w:sz w:val="20"/>
+                <w:szCs w:val="20"/>
+              </w:rPr>
+              <w:t xml:space="preserve">", </w:t>
+            </w:r>
+          </w:p>
+          <w:p>
+            <w:pPr>
+              <w:rPr>
+                <w:rFonts w:ascii="Courier New" w:hAnsi="Courier New" w:cs="Courier New"/>
+                <w:sz w:val="20"/>
+                <w:szCs w:val="20"/>
+              </w:rPr>
+            </w:pPr>
+            <w:r>
+              <w:rPr>
+                <w:rFonts w:ascii="Courier New" w:hAnsi="Courier New" w:cs="Courier New"/>
+                <w:sz w:val="20"/>
+                <w:szCs w:val="20"/>
+              </w:rPr>
+              <w:t xml:space="preserve">       y = “</w:t>
+            </w:r>
+            <w:r>
+              <w:rPr>
+                <w:rFonts w:ascii="Courier New" w:hAnsi="Courier New" w:cs="Courier New"/>
+                <w:color w:val="FF0000"/>
+                <w:sz w:val="20"/>
+                <w:szCs w:val="20"/>
+              </w:rPr>
+              <w:t>&lt;TITLE FOR THE Y-AXIS&gt;</w:t>
             </w:r>
             <w:r>
               <w:rPr>
@@ -2722,14 +2725,60 @@
             <w:r>
               <w:rPr>
                 <w:rFonts w:ascii="Courier New" w:hAnsi="Courier New" w:cs="Courier New"/>
+                <w:sz w:val="20"/>
+                <w:szCs w:val="20"/>
+              </w:rPr>
+              <w:t xml:space="preserve">, </w:t>
+            </w:r>
+          </w:p>
+          <w:p>
+            <w:pPr>
+              <w:rPr>
+                <w:rFonts w:ascii="Courier New" w:hAnsi="Courier New" w:cs="Courier New"/>
+                <w:sz w:val="20"/>
+                <w:szCs w:val="20"/>
+              </w:rPr>
+            </w:pPr>
+            <w:r>
+              <w:rPr>
+                <w:rFonts w:ascii="Courier New" w:hAnsi="Courier New" w:cs="Courier New"/>
+                <w:sz w:val="20"/>
+                <w:szCs w:val="20"/>
+              </w:rPr>
+              <w:t xml:space="preserve">       color = “</w:t>
+            </w:r>
+            <w:r>
+              <w:rPr>
+                <w:rFonts w:ascii="Courier New" w:hAnsi="Courier New" w:cs="Courier New"/>
+                <w:color w:val="FF0000"/>
+                <w:sz w:val="20"/>
+                <w:szCs w:val="20"/>
+              </w:rPr>
+              <w:t>&lt;TITLE FOR THE LEGEND&gt;</w:t>
+            </w:r>
+            <w:r>
+              <w:rPr>
+                <w:rFonts w:ascii="Courier New" w:hAnsi="Courier New" w:cs="Courier New"/>
+                <w:sz w:val="20"/>
+                <w:szCs w:val="20"/>
+              </w:rPr>
+              <w:t>”</w:t>
+            </w:r>
+            <w:r>
+              <w:rPr>
+                <w:rFonts w:ascii="Courier New" w:hAnsi="Courier New" w:cs="Courier New"/>
+                <w:sz w:val="20"/>
+                <w:szCs w:val="20"/>
               </w:rPr>
               <w:t>)</w:t>
             </w:r>
             <w:r>
-              <w:t xml:space="preserve">to </w:t>
-            </w:r>
-            <w:r>
-              <w:t>the above code.</w:t>
+              <w:rPr>
+                <w:rFonts w:ascii="Courier New" w:hAnsi="Courier New" w:cs="Courier New"/>
+                <w:sz w:val="20"/>
+                <w:szCs w:val="20"/>
+              </w:rPr>
+              <w:br/>
             </w:r>
           </w:p>
         </w:tc>
@@ -3228,7 +3277,7 @@
   <w:style w:type="paragraph" w:default="1" w:styleId="Normal">
     <w:name w:val="Normal"/>
     <w:qFormat/>
-    <w:rsid w:val="00183B91"/>
+    <w:rsid w:val="00FC53CC"/>
     <w:rPr>
       <w:rFonts w:ascii="Times New Roman" w:eastAsia="Times New Roman" w:hAnsi="Times New Roman" w:cs="Times New Roman"/>
     </w:rPr>

</xml_diff>

<commit_message>
modify R notecards, create week 9 notecard
</commit_message>
<xml_diff>
--- a/R Resources/week3.docx
+++ b/R Resources/week3.docx
@@ -89,25 +89,7 @@
                 <w:sz w:val="20"/>
                 <w:szCs w:val="20"/>
               </w:rPr>
-              <w:t xml:space="preserve">  </w:t>
-            </w:r>
-            <w:proofErr w:type="spellStart"/>
-            <w:r>
-              <w:rPr>
-                <w:rFonts w:ascii="Courier New" w:hAnsi="Courier New" w:cs="Courier New"/>
-                <w:sz w:val="20"/>
-                <w:szCs w:val="20"/>
-              </w:rPr>
-              <w:t>group_by</w:t>
-            </w:r>
-            <w:proofErr w:type="spellEnd"/>
-            <w:r>
-              <w:rPr>
-                <w:rFonts w:ascii="Courier New" w:hAnsi="Courier New" w:cs="Courier New"/>
-                <w:sz w:val="20"/>
-                <w:szCs w:val="20"/>
-              </w:rPr>
-              <w:t>(</w:t>
+              <w:t xml:space="preserve">  group_by(</w:t>
             </w:r>
             <w:r>
               <w:rPr>
@@ -243,7 +225,6 @@
               </w:rPr>
               <w:t xml:space="preserve"> </w:t>
             </w:r>
-            <w:proofErr w:type="spellStart"/>
             <w:r>
               <w:rPr>
                 <w:rFonts w:ascii="Courier New" w:hAnsi="Courier New" w:cs="Courier New"/>
@@ -252,7 +233,6 @@
               </w:rPr>
               <w:t>dep_delay</w:t>
             </w:r>
-            <w:proofErr w:type="spellEnd"/>
             <w:r>
               <w:rPr>
                 <w:rFonts w:ascii="Courier New" w:hAnsi="Courier New" w:cs="Courier New"/>
@@ -281,7 +261,6 @@
               </w:rPr>
               <w:t xml:space="preserve"> </w:t>
             </w:r>
-            <w:proofErr w:type="spellStart"/>
             <w:r>
               <w:rPr>
                 <w:rFonts w:ascii="Courier New" w:hAnsi="Courier New" w:cs="Courier New"/>
@@ -290,7 +269,6 @@
               </w:rPr>
               <w:t>nycflights</w:t>
             </w:r>
-            <w:proofErr w:type="spellEnd"/>
             <w:r>
               <w:rPr>
                 <w:rFonts w:cstheme="minorHAnsi"/>
@@ -335,23 +313,30 @@
                 <w:szCs w:val="20"/>
               </w:rPr>
             </w:pPr>
-            <w:proofErr w:type="spellStart"/>
-            <w:r>
-              <w:rPr>
-                <w:rFonts w:ascii="Courier New" w:hAnsi="Courier New" w:cs="Courier New"/>
-                <w:sz w:val="20"/>
-                <w:szCs w:val="20"/>
-              </w:rPr>
-              <w:t>nycflights</w:t>
-            </w:r>
-            <w:proofErr w:type="spellEnd"/>
-            <w:r>
-              <w:rPr>
-                <w:rFonts w:ascii="Courier New" w:hAnsi="Courier New" w:cs="Courier New"/>
-                <w:sz w:val="20"/>
-                <w:szCs w:val="20"/>
-              </w:rPr>
-              <w:t xml:space="preserve"> %&gt;%</w:t>
+            <w:r>
+              <w:rPr>
+                <w:rFonts w:ascii="Courier New" w:hAnsi="Courier New" w:cs="Courier New"/>
+                <w:sz w:val="20"/>
+                <w:szCs w:val="20"/>
+              </w:rPr>
+              <w:t>nycflights %&gt;%</w:t>
+            </w:r>
+          </w:p>
+          <w:p>
+            <w:pPr>
+              <w:rPr>
+                <w:rFonts w:ascii="Courier New" w:hAnsi="Courier New" w:cs="Courier New"/>
+                <w:sz w:val="20"/>
+                <w:szCs w:val="20"/>
+              </w:rPr>
+            </w:pPr>
+            <w:r>
+              <w:rPr>
+                <w:rFonts w:ascii="Courier New" w:hAnsi="Courier New" w:cs="Courier New"/>
+                <w:sz w:val="20"/>
+                <w:szCs w:val="20"/>
+              </w:rPr>
+              <w:t xml:space="preserve">   group_by(carrier) %&gt;%</w:t>
             </w:r>
           </w:p>
           <w:p>
@@ -370,84 +355,13 @@
               </w:rPr>
               <w:t xml:space="preserve">   </w:t>
             </w:r>
-            <w:proofErr w:type="spellStart"/>
-            <w:r>
-              <w:rPr>
-                <w:rFonts w:ascii="Courier New" w:hAnsi="Courier New" w:cs="Courier New"/>
-                <w:sz w:val="20"/>
-                <w:szCs w:val="20"/>
-              </w:rPr>
-              <w:t>group_by</w:t>
-            </w:r>
-            <w:proofErr w:type="spellEnd"/>
-            <w:r>
-              <w:rPr>
-                <w:rFonts w:ascii="Courier New" w:hAnsi="Courier New" w:cs="Courier New"/>
-                <w:sz w:val="20"/>
-                <w:szCs w:val="20"/>
-              </w:rPr>
-              <w:t>(carrier) %&gt;%</w:t>
-            </w:r>
-          </w:p>
-          <w:p>
-            <w:pPr>
-              <w:rPr>
-                <w:rFonts w:ascii="Courier New" w:hAnsi="Courier New" w:cs="Courier New"/>
-                <w:sz w:val="20"/>
-                <w:szCs w:val="20"/>
-              </w:rPr>
-            </w:pPr>
-            <w:r>
-              <w:rPr>
-                <w:rFonts w:ascii="Courier New" w:hAnsi="Courier New" w:cs="Courier New"/>
-                <w:sz w:val="20"/>
-                <w:szCs w:val="20"/>
-              </w:rPr>
-              <w:t xml:space="preserve">   </w:t>
-            </w:r>
-            <w:r>
-              <w:rPr>
-                <w:rFonts w:ascii="Courier New" w:hAnsi="Courier New" w:cs="Courier New"/>
-                <w:sz w:val="20"/>
-                <w:szCs w:val="20"/>
-              </w:rPr>
-              <w:t>summarize(</w:t>
-            </w:r>
-            <w:proofErr w:type="spellStart"/>
-            <w:r>
-              <w:rPr>
-                <w:rFonts w:ascii="Courier New" w:hAnsi="Courier New" w:cs="Courier New"/>
-                <w:sz w:val="20"/>
-                <w:szCs w:val="20"/>
-              </w:rPr>
-              <w:t>mean_dep_delay</w:t>
-            </w:r>
-            <w:proofErr w:type="spellEnd"/>
-            <w:r>
-              <w:rPr>
-                <w:rFonts w:ascii="Courier New" w:hAnsi="Courier New" w:cs="Courier New"/>
-                <w:sz w:val="20"/>
-                <w:szCs w:val="20"/>
-              </w:rPr>
-              <w:t xml:space="preserve"> = mean(</w:t>
-            </w:r>
-            <w:proofErr w:type="spellStart"/>
-            <w:r>
-              <w:rPr>
-                <w:rFonts w:ascii="Courier New" w:hAnsi="Courier New" w:cs="Courier New"/>
-                <w:sz w:val="20"/>
-                <w:szCs w:val="20"/>
-              </w:rPr>
-              <w:t>dep_delay</w:t>
-            </w:r>
-            <w:proofErr w:type="spellEnd"/>
-            <w:r>
-              <w:rPr>
-                <w:rFonts w:ascii="Courier New" w:hAnsi="Courier New" w:cs="Courier New"/>
-                <w:sz w:val="20"/>
-                <w:szCs w:val="20"/>
-              </w:rPr>
-              <w:t>)</w:t>
+            <w:r>
+              <w:rPr>
+                <w:rFonts w:ascii="Courier New" w:hAnsi="Courier New" w:cs="Courier New"/>
+                <w:sz w:val="20"/>
+                <w:szCs w:val="20"/>
+              </w:rPr>
+              <w:t>summarize(mean_dep_delay = mean(dep_delay)</w:t>
             </w:r>
           </w:p>
           <w:p>
@@ -527,7 +441,6 @@
               </w:rPr>
               <w:t>filter(</w:t>
             </w:r>
-            <w:proofErr w:type="spellStart"/>
             <w:r>
               <w:rPr>
                 <w:rFonts w:ascii="Courier New" w:hAnsi="Courier New" w:cs="Courier New"/>
@@ -536,7 +449,6 @@
               </w:rPr>
               <w:t>nycflights</w:t>
             </w:r>
-            <w:proofErr w:type="spellEnd"/>
             <w:r>
               <w:rPr>
                 <w:rFonts w:ascii="Courier New" w:hAnsi="Courier New" w:cs="Courier New"/>
@@ -768,23 +680,13 @@
                 <w:szCs w:val="20"/>
               </w:rPr>
             </w:pPr>
-            <w:proofErr w:type="spellStart"/>
-            <w:r>
-              <w:rPr>
-                <w:rFonts w:ascii="Courier New" w:hAnsi="Courier New" w:cs="Courier New"/>
-                <w:sz w:val="20"/>
-                <w:szCs w:val="20"/>
-              </w:rPr>
-              <w:t>ggplot</w:t>
-            </w:r>
-            <w:proofErr w:type="spellEnd"/>
-            <w:r>
-              <w:rPr>
-                <w:rFonts w:ascii="Courier New" w:hAnsi="Courier New" w:cs="Courier New"/>
-                <w:sz w:val="20"/>
-                <w:szCs w:val="20"/>
-              </w:rPr>
-              <w:t xml:space="preserve">(data = </w:t>
+            <w:r>
+              <w:rPr>
+                <w:rFonts w:ascii="Courier New" w:hAnsi="Courier New" w:cs="Courier New"/>
+                <w:sz w:val="20"/>
+                <w:szCs w:val="20"/>
+              </w:rPr>
+              <w:t xml:space="preserve">ggplot(data = </w:t>
             </w:r>
             <w:r>
               <w:rPr>
@@ -818,25 +720,7 @@
                 <w:sz w:val="20"/>
                 <w:szCs w:val="20"/>
               </w:rPr>
-              <w:t xml:space="preserve">       mapping = </w:t>
-            </w:r>
-            <w:proofErr w:type="spellStart"/>
-            <w:r>
-              <w:rPr>
-                <w:rFonts w:ascii="Courier New" w:hAnsi="Courier New" w:cs="Courier New"/>
-                <w:sz w:val="20"/>
-                <w:szCs w:val="20"/>
-              </w:rPr>
-              <w:t>aes</w:t>
-            </w:r>
-            <w:proofErr w:type="spellEnd"/>
-            <w:r>
-              <w:rPr>
-                <w:rFonts w:ascii="Courier New" w:hAnsi="Courier New" w:cs="Courier New"/>
-                <w:sz w:val="20"/>
-                <w:szCs w:val="20"/>
-              </w:rPr>
-              <w:t xml:space="preserve">(x = </w:t>
+              <w:t xml:space="preserve">       mapping = aes(x = </w:t>
             </w:r>
             <w:r>
               <w:rPr>
@@ -870,25 +754,7 @@
                 <w:sz w:val="20"/>
                 <w:szCs w:val="20"/>
               </w:rPr>
-              <w:t xml:space="preserve">  </w:t>
-            </w:r>
-            <w:proofErr w:type="spellStart"/>
-            <w:r>
-              <w:rPr>
-                <w:rFonts w:ascii="Courier New" w:hAnsi="Courier New" w:cs="Courier New"/>
-                <w:sz w:val="20"/>
-                <w:szCs w:val="20"/>
-              </w:rPr>
-              <w:t>geom_boxplot</w:t>
-            </w:r>
-            <w:proofErr w:type="spellEnd"/>
-            <w:r>
-              <w:rPr>
-                <w:rFonts w:ascii="Courier New" w:hAnsi="Courier New" w:cs="Courier New"/>
-                <w:sz w:val="20"/>
-                <w:szCs w:val="20"/>
-              </w:rPr>
-              <w:t xml:space="preserve">() + </w:t>
+              <w:t xml:space="preserve">  geom_boxplot() + </w:t>
             </w:r>
           </w:p>
           <w:p>
@@ -1122,23 +988,13 @@
                 <w:szCs w:val="20"/>
               </w:rPr>
             </w:pPr>
-            <w:proofErr w:type="spellStart"/>
-            <w:r>
-              <w:rPr>
-                <w:rFonts w:ascii="Courier New" w:hAnsi="Courier New" w:cs="Courier New"/>
-                <w:sz w:val="20"/>
-                <w:szCs w:val="20"/>
-              </w:rPr>
-              <w:t>ggplot</w:t>
-            </w:r>
-            <w:proofErr w:type="spellEnd"/>
-            <w:r>
-              <w:rPr>
-                <w:rFonts w:ascii="Courier New" w:hAnsi="Courier New" w:cs="Courier New"/>
-                <w:sz w:val="20"/>
-                <w:szCs w:val="20"/>
-              </w:rPr>
-              <w:t xml:space="preserve">(data = </w:t>
+            <w:r>
+              <w:rPr>
+                <w:rFonts w:ascii="Courier New" w:hAnsi="Courier New" w:cs="Courier New"/>
+                <w:sz w:val="20"/>
+                <w:szCs w:val="20"/>
+              </w:rPr>
+              <w:t xml:space="preserve">ggplot(data = </w:t>
             </w:r>
             <w:r>
               <w:rPr>
@@ -1172,25 +1028,7 @@
                 <w:sz w:val="20"/>
                 <w:szCs w:val="20"/>
               </w:rPr>
-              <w:t xml:space="preserve">       mapping = </w:t>
-            </w:r>
-            <w:proofErr w:type="spellStart"/>
-            <w:r>
-              <w:rPr>
-                <w:rFonts w:ascii="Courier New" w:hAnsi="Courier New" w:cs="Courier New"/>
-                <w:sz w:val="20"/>
-                <w:szCs w:val="20"/>
-              </w:rPr>
-              <w:t>aes</w:t>
-            </w:r>
-            <w:proofErr w:type="spellEnd"/>
-            <w:r>
-              <w:rPr>
-                <w:rFonts w:ascii="Courier New" w:hAnsi="Courier New" w:cs="Courier New"/>
-                <w:sz w:val="20"/>
-                <w:szCs w:val="20"/>
-              </w:rPr>
-              <w:t xml:space="preserve">(x = </w:t>
+              <w:t xml:space="preserve">       mapping = aes(x = </w:t>
             </w:r>
             <w:r>
               <w:rPr>
@@ -1242,43 +1080,7 @@
                 <w:sz w:val="20"/>
                 <w:szCs w:val="20"/>
               </w:rPr>
-              <w:t xml:space="preserve">  </w:t>
-            </w:r>
-            <w:proofErr w:type="spellStart"/>
-            <w:r>
-              <w:rPr>
-                <w:rFonts w:ascii="Courier New" w:hAnsi="Courier New" w:cs="Courier New"/>
-                <w:sz w:val="20"/>
-                <w:szCs w:val="20"/>
-              </w:rPr>
-              <w:t>geom_histogram</w:t>
-            </w:r>
-            <w:proofErr w:type="spellEnd"/>
-            <w:r>
-              <w:rPr>
-                <w:rFonts w:ascii="Courier New" w:hAnsi="Courier New" w:cs="Courier New"/>
-                <w:sz w:val="20"/>
-                <w:szCs w:val="20"/>
-              </w:rPr>
-              <w:t>(</w:t>
-            </w:r>
-            <w:proofErr w:type="spellStart"/>
-            <w:r>
-              <w:rPr>
-                <w:rFonts w:ascii="Courier New" w:hAnsi="Courier New" w:cs="Courier New"/>
-                <w:sz w:val="20"/>
-                <w:szCs w:val="20"/>
-              </w:rPr>
-              <w:t>binwidth</w:t>
-            </w:r>
-            <w:proofErr w:type="spellEnd"/>
-            <w:r>
-              <w:rPr>
-                <w:rFonts w:ascii="Courier New" w:hAnsi="Courier New" w:cs="Courier New"/>
-                <w:sz w:val="20"/>
-                <w:szCs w:val="20"/>
-              </w:rPr>
-              <w:t xml:space="preserve"> = </w:t>
+              <w:t xml:space="preserve">  geom_histogram(binwidth = </w:t>
             </w:r>
             <w:r>
               <w:rPr>
@@ -1312,25 +1114,7 @@
                 <w:sz w:val="20"/>
                 <w:szCs w:val="20"/>
               </w:rPr>
-              <w:t xml:space="preserve">  </w:t>
-            </w:r>
-            <w:proofErr w:type="spellStart"/>
-            <w:r>
-              <w:rPr>
-                <w:rFonts w:ascii="Courier New" w:hAnsi="Courier New" w:cs="Courier New"/>
-                <w:sz w:val="20"/>
-                <w:szCs w:val="20"/>
-              </w:rPr>
-              <w:t>facet_wrap</w:t>
-            </w:r>
-            <w:proofErr w:type="spellEnd"/>
-            <w:r>
-              <w:rPr>
-                <w:rFonts w:ascii="Courier New" w:hAnsi="Courier New" w:cs="Courier New"/>
-                <w:sz w:val="20"/>
-                <w:szCs w:val="20"/>
-              </w:rPr>
-              <w:t xml:space="preserve">(~ </w:t>
+              <w:t xml:space="preserve">  facet_wrap(~ </w:t>
             </w:r>
             <w:r>
               <w:rPr>
@@ -1444,23 +1228,13 @@
                 <w:szCs w:val="20"/>
               </w:rPr>
             </w:pPr>
-            <w:proofErr w:type="spellStart"/>
-            <w:r>
-              <w:rPr>
-                <w:rFonts w:ascii="Courier New" w:hAnsi="Courier New" w:cs="Courier New"/>
-                <w:sz w:val="20"/>
-                <w:szCs w:val="20"/>
-              </w:rPr>
-              <w:t>ggplot</w:t>
-            </w:r>
-            <w:proofErr w:type="spellEnd"/>
-            <w:r>
-              <w:rPr>
-                <w:rFonts w:ascii="Courier New" w:hAnsi="Courier New" w:cs="Courier New"/>
-                <w:sz w:val="20"/>
-                <w:szCs w:val="20"/>
-              </w:rPr>
-              <w:t xml:space="preserve">(data = </w:t>
+            <w:r>
+              <w:rPr>
+                <w:rFonts w:ascii="Courier New" w:hAnsi="Courier New" w:cs="Courier New"/>
+                <w:sz w:val="20"/>
+                <w:szCs w:val="20"/>
+              </w:rPr>
+              <w:t xml:space="preserve">ggplot(data = </w:t>
             </w:r>
             <w:r>
               <w:rPr>
@@ -1495,25 +1269,7 @@
                 <w:sz w:val="20"/>
                 <w:szCs w:val="20"/>
               </w:rPr>
-              <w:t xml:space="preserve">       mapping = </w:t>
-            </w:r>
-            <w:proofErr w:type="spellStart"/>
-            <w:r>
-              <w:rPr>
-                <w:rFonts w:ascii="Courier New" w:hAnsi="Courier New" w:cs="Courier New"/>
-                <w:sz w:val="20"/>
-                <w:szCs w:val="20"/>
-              </w:rPr>
-              <w:t>aes</w:t>
-            </w:r>
-            <w:proofErr w:type="spellEnd"/>
-            <w:r>
-              <w:rPr>
-                <w:rFonts w:ascii="Courier New" w:hAnsi="Courier New" w:cs="Courier New"/>
-                <w:sz w:val="20"/>
-                <w:szCs w:val="20"/>
-              </w:rPr>
-              <w:t xml:space="preserve">(x = </w:t>
+              <w:t xml:space="preserve">       mapping = aes(x = </w:t>
             </w:r>
             <w:r>
               <w:rPr>
@@ -1599,33 +1355,15 @@
                 <w:sz w:val="20"/>
                 <w:szCs w:val="20"/>
               </w:rPr>
-              <w:t xml:space="preserve">  </w:t>
-            </w:r>
-            <w:proofErr w:type="spellStart"/>
-            <w:r>
-              <w:rPr>
-                <w:rFonts w:ascii="Courier New" w:hAnsi="Courier New" w:cs="Courier New"/>
-                <w:sz w:val="20"/>
-                <w:szCs w:val="20"/>
-              </w:rPr>
-              <w:t>geom_</w:t>
-            </w:r>
-            <w:r>
-              <w:rPr>
-                <w:rFonts w:ascii="Courier New" w:hAnsi="Courier New" w:cs="Courier New"/>
-                <w:sz w:val="20"/>
-                <w:szCs w:val="20"/>
-              </w:rPr>
-              <w:t>density_ridges</w:t>
-            </w:r>
-            <w:proofErr w:type="spellEnd"/>
-            <w:r>
-              <w:rPr>
-                <w:rFonts w:ascii="Courier New" w:hAnsi="Courier New" w:cs="Courier New"/>
-                <w:sz w:val="20"/>
-                <w:szCs w:val="20"/>
-              </w:rPr>
-              <w:t>()</w:t>
+              <w:t xml:space="preserve">  geom_</w:t>
+            </w:r>
+            <w:r>
+              <w:rPr>
+                <w:rFonts w:ascii="Courier New" w:hAnsi="Courier New" w:cs="Courier New"/>
+                <w:sz w:val="20"/>
+                <w:szCs w:val="20"/>
+              </w:rPr>
+              <w:t>density_ridges()</w:t>
             </w:r>
             <w:r>
               <w:rPr>
@@ -1764,16 +1502,25 @@
               </w:rPr>
               <w:t>Adding Colors to a Plot</w:t>
             </w:r>
-          </w:p>
-          <w:p>
-            <w:pPr>
-              <w:jc w:val="center"/>
+            <w:r>
               <w:rPr>
                 <w:b/>
                 <w:bCs/>
                 <w:sz w:val="28"/>
                 <w:szCs w:val="28"/>
               </w:rPr>
+              <w:t xml:space="preserve"> (Demonstrated with a Ridge Plot)</w:t>
+            </w:r>
+          </w:p>
+          <w:p>
+            <w:pPr>
+              <w:jc w:val="center"/>
+              <w:rPr>
+                <w:b/>
+                <w:bCs/>
+                <w:sz w:val="28"/>
+                <w:szCs w:val="28"/>
+              </w:rPr>
             </w:pPr>
           </w:p>
           <w:p>
@@ -1818,23 +1565,13 @@
                 <w:szCs w:val="20"/>
               </w:rPr>
             </w:pPr>
-            <w:proofErr w:type="spellStart"/>
-            <w:r>
-              <w:rPr>
-                <w:rFonts w:ascii="Courier New" w:hAnsi="Courier New" w:cs="Courier New"/>
-                <w:sz w:val="20"/>
-                <w:szCs w:val="20"/>
-              </w:rPr>
-              <w:t>ggplot</w:t>
-            </w:r>
-            <w:proofErr w:type="spellEnd"/>
-            <w:r>
-              <w:rPr>
-                <w:rFonts w:ascii="Courier New" w:hAnsi="Courier New" w:cs="Courier New"/>
-                <w:sz w:val="20"/>
-                <w:szCs w:val="20"/>
-              </w:rPr>
-              <w:t xml:space="preserve">(data = </w:t>
+            <w:r>
+              <w:rPr>
+                <w:rFonts w:ascii="Courier New" w:hAnsi="Courier New" w:cs="Courier New"/>
+                <w:sz w:val="20"/>
+                <w:szCs w:val="20"/>
+              </w:rPr>
+              <w:t xml:space="preserve">ggplot(data = </w:t>
             </w:r>
             <w:r>
               <w:rPr>
@@ -1869,34 +1606,16 @@
                 <w:sz w:val="20"/>
                 <w:szCs w:val="20"/>
               </w:rPr>
-              <w:t xml:space="preserve">       mapping = </w:t>
-            </w:r>
-            <w:proofErr w:type="spellStart"/>
-            <w:r>
-              <w:rPr>
-                <w:rFonts w:ascii="Courier New" w:hAnsi="Courier New" w:cs="Courier New"/>
-                <w:sz w:val="20"/>
-                <w:szCs w:val="20"/>
-              </w:rPr>
-              <w:t>aes</w:t>
-            </w:r>
-            <w:proofErr w:type="spellEnd"/>
-            <w:r>
-              <w:rPr>
-                <w:rFonts w:ascii="Courier New" w:hAnsi="Courier New" w:cs="Courier New"/>
-                <w:sz w:val="20"/>
-                <w:szCs w:val="20"/>
-              </w:rPr>
-              <w:t xml:space="preserve">(x = </w:t>
-            </w:r>
-            <w:r>
-              <w:rPr>
-                <w:rFonts w:ascii="Courier New" w:hAnsi="Courier New" w:cs="Courier New"/>
-                <w:color w:val="FF0000"/>
-                <w:sz w:val="20"/>
-                <w:szCs w:val="20"/>
-              </w:rPr>
-              <w:t>&lt;NAME OF VARIABLE&gt;</w:t>
+              <w:t xml:space="preserve">       mapping = aes(x = </w:t>
+            </w:r>
+            <w:r>
+              <w:rPr>
+                <w:rFonts w:ascii="Courier New" w:hAnsi="Courier New" w:cs="Courier New"/>
+                <w:color w:val="FF0000"/>
+                <w:sz w:val="20"/>
+                <w:szCs w:val="20"/>
+              </w:rPr>
+              <w:t>&lt;NAME OF NUMERICAL VARIABLE&gt;</w:t>
             </w:r>
             <w:r>
               <w:rPr>
@@ -1915,14 +1634,23 @@
               </w:rPr>
               <w:t xml:space="preserve"> </w:t>
             </w:r>
-            <w:r>
-              <w:rPr>
-                <w:rFonts w:ascii="Courier New" w:hAnsi="Courier New" w:cs="Courier New"/>
-                <w:color w:val="FF0000"/>
-                <w:sz w:val="20"/>
-                <w:szCs w:val="20"/>
-              </w:rPr>
-              <w:br/>
+          </w:p>
+          <w:p>
+            <w:pPr>
+              <w:rPr>
+                <w:rFonts w:ascii="Courier New" w:hAnsi="Courier New" w:cs="Courier New"/>
+                <w:color w:val="FF0000"/>
+                <w:sz w:val="20"/>
+                <w:szCs w:val="20"/>
+              </w:rPr>
+            </w:pPr>
+            <w:r>
+              <w:rPr>
+                <w:rFonts w:ascii="Courier New" w:hAnsi="Courier New" w:cs="Courier New"/>
+                <w:color w:val="FF0000"/>
+                <w:sz w:val="20"/>
+                <w:szCs w:val="20"/>
+              </w:rPr>
               <w:t xml:space="preserve">                     </w:t>
             </w:r>
             <w:r>
@@ -1940,59 +1668,210 @@
                 <w:sz w:val="20"/>
                 <w:szCs w:val="20"/>
               </w:rPr>
+              <w:t xml:space="preserve"> &lt;NAME OF CATEGORICAL VARIABLE&gt;</w:t>
+            </w:r>
+            <w:r>
+              <w:rPr>
+                <w:rFonts w:ascii="Courier New" w:hAnsi="Courier New" w:cs="Courier New"/>
+                <w:sz w:val="20"/>
+                <w:szCs w:val="20"/>
+              </w:rPr>
+              <w:t>,</w:t>
+            </w:r>
+            <w:r>
+              <w:rPr>
+                <w:rFonts w:ascii="Courier New" w:hAnsi="Courier New" w:cs="Courier New"/>
+                <w:color w:val="FF0000"/>
+                <w:sz w:val="20"/>
+                <w:szCs w:val="20"/>
+              </w:rPr>
               <w:t xml:space="preserve"> </w:t>
             </w:r>
-            <w:r>
-              <w:rPr>
-                <w:rFonts w:ascii="Courier New" w:hAnsi="Courier New" w:cs="Courier New"/>
-                <w:color w:val="FF0000"/>
-                <w:sz w:val="20"/>
-                <w:szCs w:val="20"/>
-              </w:rPr>
-              <w:t>&lt;NAME OF VARIABLE&gt;</w:t>
-            </w:r>
-            <w:r>
-              <w:rPr>
-                <w:rFonts w:ascii="Courier New" w:hAnsi="Courier New" w:cs="Courier New"/>
-                <w:sz w:val="20"/>
-                <w:szCs w:val="20"/>
-              </w:rPr>
-              <w:t>,</w:t>
-            </w:r>
-            <w:r>
-              <w:rPr>
-                <w:rFonts w:ascii="Courier New" w:hAnsi="Courier New" w:cs="Courier New"/>
-                <w:color w:val="FF0000"/>
-                <w:sz w:val="20"/>
-                <w:szCs w:val="20"/>
-              </w:rPr>
-              <w:t xml:space="preserve"> </w:t>
-            </w:r>
-          </w:p>
-          <w:p>
-            <w:pPr>
-              <w:rPr>
-                <w:rFonts w:ascii="Courier New" w:hAnsi="Courier New" w:cs="Courier New"/>
-                <w:sz w:val="20"/>
-                <w:szCs w:val="20"/>
-              </w:rPr>
-            </w:pPr>
-            <w:r>
-              <w:rPr>
-                <w:rFonts w:ascii="Courier New" w:hAnsi="Courier New" w:cs="Courier New"/>
-                <w:sz w:val="20"/>
-                <w:szCs w:val="20"/>
-              </w:rPr>
-              <w:t xml:space="preserve">                     color = </w:t>
-            </w:r>
-            <w:r>
-              <w:rPr>
-                <w:rFonts w:ascii="Courier New" w:hAnsi="Courier New" w:cs="Courier New"/>
-                <w:color w:val="FF0000"/>
-                <w:sz w:val="20"/>
-                <w:szCs w:val="20"/>
-              </w:rPr>
-              <w:t>&lt;NAME OF VARIABLE&gt;</w:t>
+          </w:p>
+          <w:p>
+            <w:pPr>
+              <w:rPr>
+                <w:rFonts w:ascii="Courier New" w:hAnsi="Courier New" w:cs="Courier New"/>
+                <w:sz w:val="20"/>
+                <w:szCs w:val="20"/>
+              </w:rPr>
+            </w:pPr>
+            <w:r>
+              <w:rPr>
+                <w:rFonts w:ascii="Courier New" w:hAnsi="Courier New" w:cs="Courier New"/>
+                <w:color w:val="FF0000"/>
+                <w:sz w:val="20"/>
+                <w:szCs w:val="20"/>
+              </w:rPr>
+              <w:t xml:space="preserve">                     </w:t>
+            </w:r>
+            <w:r>
+              <w:rPr>
+                <w:rFonts w:ascii="Courier New" w:hAnsi="Courier New" w:cs="Courier New"/>
+                <w:sz w:val="20"/>
+                <w:szCs w:val="20"/>
+              </w:rPr>
+              <w:t>fill =</w:t>
+            </w:r>
+            <w:r>
+              <w:rPr>
+                <w:rFonts w:ascii="Courier New" w:hAnsi="Courier New" w:cs="Courier New"/>
+                <w:color w:val="FF0000"/>
+                <w:sz w:val="20"/>
+                <w:szCs w:val="20"/>
+              </w:rPr>
+              <w:t xml:space="preserve"> &lt;NAME OF CATEGORICAL VARIABLE&gt;</w:t>
+            </w:r>
+            <w:r>
+              <w:rPr>
+                <w:rFonts w:ascii="Courier New" w:hAnsi="Courier New" w:cs="Courier New"/>
+                <w:sz w:val="20"/>
+                <w:szCs w:val="20"/>
+              </w:rPr>
+              <w:t xml:space="preserve">)) + </w:t>
+            </w:r>
+          </w:p>
+          <w:p>
+            <w:pPr>
+              <w:rPr>
+                <w:rFonts w:ascii="Courier New" w:hAnsi="Courier New" w:cs="Courier New"/>
+                <w:sz w:val="20"/>
+                <w:szCs w:val="20"/>
+              </w:rPr>
+            </w:pPr>
+            <w:r>
+              <w:rPr>
+                <w:rFonts w:ascii="Courier New" w:hAnsi="Courier New" w:cs="Courier New"/>
+                <w:sz w:val="20"/>
+                <w:szCs w:val="20"/>
+              </w:rPr>
+              <w:t xml:space="preserve">  geom_density_ridges(</w:t>
+            </w:r>
+            <w:r>
+              <w:rPr>
+                <w:rFonts w:ascii="Courier New" w:hAnsi="Courier New" w:cs="Courier New"/>
+                <w:sz w:val="20"/>
+                <w:szCs w:val="20"/>
+              </w:rPr>
+              <w:t>alpha = 0.5</w:t>
+            </w:r>
+            <w:r>
+              <w:rPr>
+                <w:rFonts w:ascii="Courier New" w:hAnsi="Courier New" w:cs="Courier New"/>
+                <w:sz w:val="20"/>
+                <w:szCs w:val="20"/>
+              </w:rPr>
+              <w:t>)+</w:t>
+            </w:r>
+          </w:p>
+          <w:p>
+            <w:pPr>
+              <w:rPr>
+                <w:rFonts w:ascii="Courier New" w:hAnsi="Courier New" w:cs="Courier New"/>
+                <w:sz w:val="20"/>
+                <w:szCs w:val="20"/>
+              </w:rPr>
+            </w:pPr>
+            <w:r>
+              <w:rPr>
+                <w:rFonts w:ascii="Courier New" w:hAnsi="Courier New" w:cs="Courier New"/>
+                <w:sz w:val="20"/>
+                <w:szCs w:val="20"/>
+              </w:rPr>
+              <w:t xml:space="preserve">  labs(x = "</w:t>
+            </w:r>
+            <w:r>
+              <w:rPr>
+                <w:rFonts w:ascii="Courier New" w:hAnsi="Courier New" w:cs="Courier New"/>
+                <w:color w:val="FF0000"/>
+                <w:sz w:val="20"/>
+                <w:szCs w:val="20"/>
+              </w:rPr>
+              <w:t>&lt;TITLE FOR THE X-AXIS&gt;</w:t>
+            </w:r>
+            <w:r>
+              <w:rPr>
+                <w:rFonts w:ascii="Courier New" w:hAnsi="Courier New" w:cs="Courier New"/>
+                <w:sz w:val="20"/>
+                <w:szCs w:val="20"/>
+              </w:rPr>
+              <w:t xml:space="preserve">", </w:t>
+            </w:r>
+          </w:p>
+          <w:p>
+            <w:pPr>
+              <w:rPr>
+                <w:rFonts w:ascii="Courier New" w:hAnsi="Courier New" w:cs="Courier New"/>
+                <w:sz w:val="20"/>
+                <w:szCs w:val="20"/>
+              </w:rPr>
+            </w:pPr>
+            <w:r>
+              <w:rPr>
+                <w:rFonts w:ascii="Courier New" w:hAnsi="Courier New" w:cs="Courier New"/>
+                <w:sz w:val="20"/>
+                <w:szCs w:val="20"/>
+              </w:rPr>
+              <w:t xml:space="preserve">       y = “</w:t>
+            </w:r>
+            <w:r>
+              <w:rPr>
+                <w:rFonts w:ascii="Courier New" w:hAnsi="Courier New" w:cs="Courier New"/>
+                <w:color w:val="FF0000"/>
+                <w:sz w:val="20"/>
+                <w:szCs w:val="20"/>
+              </w:rPr>
+              <w:t>&lt;TITLE FOR THE Y-AXIS&gt;</w:t>
+            </w:r>
+            <w:r>
+              <w:rPr>
+                <w:rFonts w:ascii="Courier New" w:hAnsi="Courier New" w:cs="Courier New"/>
+                <w:sz w:val="20"/>
+                <w:szCs w:val="20"/>
+              </w:rPr>
+              <w:t>”</w:t>
+            </w:r>
+            <w:r>
+              <w:rPr>
+                <w:rFonts w:ascii="Courier New" w:hAnsi="Courier New" w:cs="Courier New"/>
+                <w:sz w:val="20"/>
+                <w:szCs w:val="20"/>
+              </w:rPr>
+              <w:t xml:space="preserve">, </w:t>
+            </w:r>
+          </w:p>
+          <w:p>
+            <w:pPr>
+              <w:rPr>
+                <w:rFonts w:ascii="Courier New" w:hAnsi="Courier New" w:cs="Courier New"/>
+                <w:sz w:val="20"/>
+                <w:szCs w:val="20"/>
+              </w:rPr>
+            </w:pPr>
+            <w:r>
+              <w:rPr>
+                <w:rFonts w:ascii="Courier New" w:hAnsi="Courier New" w:cs="Courier New"/>
+                <w:sz w:val="20"/>
+                <w:szCs w:val="20"/>
+              </w:rPr>
+              <w:t xml:space="preserve">       fill = “</w:t>
+            </w:r>
+            <w:r>
+              <w:rPr>
+                <w:rFonts w:ascii="Courier New" w:hAnsi="Courier New" w:cs="Courier New"/>
+                <w:color w:val="FF0000"/>
+                <w:sz w:val="20"/>
+                <w:szCs w:val="20"/>
+              </w:rPr>
+              <w:t>&lt;TITLE FOR LEGEND&gt;</w:t>
+            </w:r>
+            <w:r>
+              <w:rPr>
+                <w:rFonts w:ascii="Courier New" w:hAnsi="Courier New" w:cs="Courier New"/>
+                <w:sz w:val="20"/>
+                <w:szCs w:val="20"/>
+              </w:rPr>
+              <w:t>“</w:t>
             </w:r>
             <w:r>
               <w:rPr>
@@ -2002,28 +1881,69 @@
               </w:rPr>
               <w:t>)</w:t>
             </w:r>
-            <w:r>
-              <w:rPr>
-                <w:rFonts w:ascii="Courier New" w:hAnsi="Courier New" w:cs="Courier New"/>
-                <w:sz w:val="20"/>
-                <w:szCs w:val="20"/>
-              </w:rPr>
-              <w:br/>
-              <w:t xml:space="preserve">       </w:t>
-            </w:r>
-            <w:r>
-              <w:rPr>
-                <w:rFonts w:ascii="Courier New" w:hAnsi="Courier New" w:cs="Courier New"/>
-                <w:sz w:val="20"/>
-                <w:szCs w:val="20"/>
-              </w:rPr>
-              <w:t>)</w:t>
-            </w:r>
-            <w:r>
-              <w:rPr>
-                <w:rFonts w:ascii="Courier New" w:hAnsi="Courier New" w:cs="Courier New"/>
-                <w:sz w:val="20"/>
-                <w:szCs w:val="20"/>
+          </w:p>
+          <w:p>
+            <w:pPr>
+              <w:rPr>
+                <w:rFonts w:ascii="Courier New" w:hAnsi="Courier New" w:cs="Courier New"/>
+                <w:sz w:val="20"/>
+                <w:szCs w:val="20"/>
+              </w:rPr>
+            </w:pPr>
+          </w:p>
+          <w:p>
+            <w:pPr>
+              <w:rPr>
+                <w:rFonts w:ascii="Courier New" w:hAnsi="Courier New" w:cs="Courier New"/>
+                <w:sz w:val="20"/>
+                <w:szCs w:val="20"/>
+              </w:rPr>
+            </w:pPr>
+            <w:r>
+              <w:rPr>
+                <w:rFonts w:asciiTheme="majorHAnsi" w:hAnsiTheme="majorHAnsi" w:cstheme="majorHAnsi"/>
+                <w:b/>
+                <w:bCs/>
+                <w:i/>
+                <w:iCs/>
+              </w:rPr>
+              <w:t>Note:</w:t>
+            </w:r>
+            <w:r>
+              <w:rPr>
+                <w:rFonts w:asciiTheme="majorHAnsi" w:hAnsiTheme="majorHAnsi" w:cstheme="majorHAnsi"/>
+              </w:rPr>
+              <w:t xml:space="preserve"> T</w:t>
+            </w:r>
+            <w:r>
+              <w:rPr>
+                <w:rFonts w:asciiTheme="majorHAnsi" w:hAnsiTheme="majorHAnsi" w:cstheme="majorHAnsi"/>
+              </w:rPr>
+              <w:t xml:space="preserve">o make the colors more transparent, you can use the </w:t>
+            </w:r>
+            <w:r>
+              <w:rPr>
+                <w:rFonts w:ascii="Courier New" w:hAnsi="Courier New" w:cs="Courier New"/>
+                <w:sz w:val="20"/>
+                <w:szCs w:val="20"/>
+              </w:rPr>
+              <w:t>alpha</w:t>
+            </w:r>
+            <w:r>
+              <w:rPr>
+                <w:rFonts w:asciiTheme="majorHAnsi" w:hAnsiTheme="majorHAnsi" w:cstheme="majorHAnsi"/>
+              </w:rPr>
+              <w:t xml:space="preserve"> argumen</w:t>
+            </w:r>
+            <w:r>
+              <w:rPr>
+                <w:rFonts w:asciiTheme="majorHAnsi" w:hAnsiTheme="majorHAnsi" w:cstheme="majorHAnsi"/>
+              </w:rPr>
+              <w:t xml:space="preserve">t. Numbers closer to 0 are more transparent and numbers closer to 1 are more opaque. </w:t>
+            </w:r>
+            <w:r>
+              <w:rPr>
+                <w:rFonts w:asciiTheme="majorHAnsi" w:hAnsiTheme="majorHAnsi" w:cstheme="majorHAnsi"/>
               </w:rPr>
               <w:br/>
             </w:r>
@@ -2054,16 +1974,43 @@
               </w:rPr>
               <w:t>Adding Facets to a Plot</w:t>
             </w:r>
-          </w:p>
-          <w:p>
-            <w:pPr>
-              <w:jc w:val="center"/>
+            <w:r>
               <w:rPr>
                 <w:b/>
                 <w:bCs/>
                 <w:sz w:val="28"/>
                 <w:szCs w:val="28"/>
               </w:rPr>
+              <w:t xml:space="preserve"> (Demonstrated with a </w:t>
+            </w:r>
+            <w:r>
+              <w:rPr>
+                <w:b/>
+                <w:bCs/>
+                <w:sz w:val="28"/>
+                <w:szCs w:val="28"/>
+              </w:rPr>
+              <w:t>Histogram</w:t>
+            </w:r>
+            <w:r>
+              <w:rPr>
+                <w:b/>
+                <w:bCs/>
+                <w:sz w:val="28"/>
+                <w:szCs w:val="28"/>
+              </w:rPr>
+              <w:t>)</w:t>
+            </w:r>
+          </w:p>
+          <w:p>
+            <w:pPr>
+              <w:jc w:val="center"/>
+              <w:rPr>
+                <w:b/>
+                <w:bCs/>
+                <w:sz w:val="28"/>
+                <w:szCs w:val="28"/>
+              </w:rPr>
             </w:pPr>
           </w:p>
           <w:p>
@@ -2124,23 +2071,115 @@
                 <w:szCs w:val="20"/>
               </w:rPr>
             </w:pPr>
-            <w:proofErr w:type="spellStart"/>
-            <w:r>
-              <w:rPr>
-                <w:rFonts w:ascii="Courier New" w:hAnsi="Courier New" w:cs="Courier New"/>
-                <w:sz w:val="20"/>
-                <w:szCs w:val="20"/>
-              </w:rPr>
-              <w:t>facet_wrap</w:t>
-            </w:r>
-            <w:proofErr w:type="spellEnd"/>
-            <w:r>
-              <w:rPr>
-                <w:rFonts w:ascii="Courier New" w:hAnsi="Courier New" w:cs="Courier New"/>
-                <w:sz w:val="20"/>
-                <w:szCs w:val="20"/>
-              </w:rPr>
-              <w:t xml:space="preserve">(~ </w:t>
+            <w:r>
+              <w:rPr>
+                <w:rFonts w:ascii="Courier New" w:hAnsi="Courier New" w:cs="Courier New"/>
+                <w:sz w:val="20"/>
+                <w:szCs w:val="20"/>
+              </w:rPr>
+              <w:t xml:space="preserve">ggplot(data = </w:t>
+            </w:r>
+            <w:r>
+              <w:rPr>
+                <w:rFonts w:ascii="Courier New" w:hAnsi="Courier New" w:cs="Courier New"/>
+                <w:color w:val="FF0000"/>
+                <w:sz w:val="20"/>
+                <w:szCs w:val="20"/>
+              </w:rPr>
+              <w:t>&lt;NAME OF DATASET&gt;</w:t>
+            </w:r>
+            <w:r>
+              <w:rPr>
+                <w:rFonts w:ascii="Courier New" w:hAnsi="Courier New" w:cs="Courier New"/>
+                <w:sz w:val="20"/>
+                <w:szCs w:val="20"/>
+              </w:rPr>
+              <w:t xml:space="preserve">, </w:t>
+            </w:r>
+          </w:p>
+          <w:p>
+            <w:pPr>
+              <w:rPr>
+                <w:rFonts w:ascii="Courier New" w:hAnsi="Courier New" w:cs="Courier New"/>
+                <w:sz w:val="20"/>
+                <w:szCs w:val="20"/>
+              </w:rPr>
+            </w:pPr>
+            <w:r>
+              <w:rPr>
+                <w:rFonts w:ascii="Courier New" w:hAnsi="Courier New" w:cs="Courier New"/>
+                <w:sz w:val="20"/>
+                <w:szCs w:val="20"/>
+              </w:rPr>
+              <w:t xml:space="preserve">       mapping = aes(x = </w:t>
+            </w:r>
+            <w:r>
+              <w:rPr>
+                <w:rFonts w:ascii="Courier New" w:hAnsi="Courier New" w:cs="Courier New"/>
+                <w:color w:val="FF0000"/>
+                <w:sz w:val="20"/>
+                <w:szCs w:val="20"/>
+              </w:rPr>
+              <w:t>&lt;NAME OF NUMERICAL VARIABLE&gt;</w:t>
+            </w:r>
+            <w:r>
+              <w:rPr>
+                <w:rFonts w:ascii="Courier New" w:hAnsi="Courier New" w:cs="Courier New"/>
+                <w:sz w:val="20"/>
+                <w:szCs w:val="20"/>
+              </w:rPr>
+              <w:t xml:space="preserve">)) + </w:t>
+            </w:r>
+          </w:p>
+          <w:p>
+            <w:pPr>
+              <w:rPr>
+                <w:rFonts w:ascii="Courier New" w:hAnsi="Courier New" w:cs="Courier New"/>
+                <w:sz w:val="20"/>
+                <w:szCs w:val="20"/>
+              </w:rPr>
+            </w:pPr>
+            <w:r>
+              <w:rPr>
+                <w:rFonts w:ascii="Courier New" w:hAnsi="Courier New" w:cs="Courier New"/>
+                <w:sz w:val="20"/>
+                <w:szCs w:val="20"/>
+              </w:rPr>
+              <w:t xml:space="preserve">  geom_histogram(binwidth = </w:t>
+            </w:r>
+            <w:r>
+              <w:rPr>
+                <w:rFonts w:ascii="Courier New" w:hAnsi="Courier New" w:cs="Courier New"/>
+                <w:color w:val="FF0000"/>
+                <w:sz w:val="20"/>
+                <w:szCs w:val="20"/>
+              </w:rPr>
+              <w:t>&lt;WIDTH OF BINS&gt;</w:t>
+            </w:r>
+            <w:r>
+              <w:rPr>
+                <w:rFonts w:ascii="Courier New" w:hAnsi="Courier New" w:cs="Courier New"/>
+                <w:sz w:val="20"/>
+                <w:szCs w:val="20"/>
+              </w:rPr>
+              <w:t>) +</w:t>
+            </w:r>
+          </w:p>
+          <w:p>
+            <w:pPr>
+              <w:rPr>
+                <w:rFonts w:ascii="Courier New" w:hAnsi="Courier New" w:cs="Courier New"/>
+                <w:sz w:val="20"/>
+                <w:szCs w:val="20"/>
+              </w:rPr>
+            </w:pPr>
+            <w:r>
+              <w:rPr>
+                <w:rFonts w:ascii="Courier New" w:hAnsi="Courier New" w:cs="Courier New"/>
+                <w:sz w:val="20"/>
+                <w:szCs w:val="20"/>
+              </w:rPr>
+              <w:t xml:space="preserve">  facet_wrap(~ </w:t>
             </w:r>
             <w:r>
               <w:rPr>
@@ -2158,6 +2197,48 @@
                 <w:szCs w:val="20"/>
               </w:rPr>
               <w:t xml:space="preserve">) </w:t>
+            </w:r>
+          </w:p>
+          <w:p>
+            <w:pPr>
+              <w:rPr>
+                <w:rFonts w:ascii="Courier New" w:hAnsi="Courier New" w:cs="Courier New"/>
+                <w:sz w:val="20"/>
+                <w:szCs w:val="20"/>
+              </w:rPr>
+            </w:pPr>
+            <w:r>
+              <w:rPr>
+                <w:rFonts w:ascii="Courier New" w:hAnsi="Courier New" w:cs="Courier New"/>
+                <w:sz w:val="20"/>
+                <w:szCs w:val="20"/>
+              </w:rPr>
+              <w:t xml:space="preserve">  labs(x = "</w:t>
+            </w:r>
+            <w:r>
+              <w:rPr>
+                <w:rFonts w:ascii="Courier New" w:hAnsi="Courier New" w:cs="Courier New"/>
+                <w:color w:val="FF0000"/>
+                <w:sz w:val="20"/>
+                <w:szCs w:val="20"/>
+              </w:rPr>
+              <w:t>&lt;TITLE FOR THE X-AXIS&gt;</w:t>
+            </w:r>
+            <w:r>
+              <w:rPr>
+                <w:rFonts w:ascii="Courier New" w:hAnsi="Courier New" w:cs="Courier New"/>
+                <w:sz w:val="20"/>
+                <w:szCs w:val="20"/>
+              </w:rPr>
+              <w:t>")</w:t>
+            </w:r>
+            <w:r>
+              <w:rPr>
+                <w:rFonts w:ascii="Courier New" w:hAnsi="Courier New" w:cs="Courier New"/>
+                <w:sz w:val="20"/>
+                <w:szCs w:val="20"/>
+              </w:rPr>
+              <w:br/>
             </w:r>
             <w:r>
               <w:rPr>
@@ -2382,7 +2463,57 @@
                 <w:sz w:val="20"/>
                 <w:szCs w:val="20"/>
               </w:rPr>
-              <w:t>”)</w:t>
+              <w:t>”</w:t>
+            </w:r>
+            <w:r>
+              <w:rPr>
+                <w:rFonts w:ascii="Courier New" w:hAnsi="Courier New" w:cs="Courier New"/>
+                <w:sz w:val="20"/>
+                <w:szCs w:val="20"/>
+              </w:rPr>
+              <w:t xml:space="preserve">, </w:t>
+            </w:r>
+          </w:p>
+          <w:p>
+            <w:pPr>
+              <w:rPr>
+                <w:rFonts w:ascii="Courier New" w:hAnsi="Courier New" w:cs="Courier New"/>
+                <w:sz w:val="20"/>
+                <w:szCs w:val="20"/>
+              </w:rPr>
+            </w:pPr>
+            <w:r>
+              <w:rPr>
+                <w:rFonts w:ascii="Courier New" w:hAnsi="Courier New" w:cs="Courier New"/>
+                <w:sz w:val="20"/>
+                <w:szCs w:val="20"/>
+              </w:rPr>
+              <w:t xml:space="preserve">     fill = “</w:t>
+            </w:r>
+            <w:r>
+              <w:rPr>
+                <w:rFonts w:ascii="Courier New" w:hAnsi="Courier New" w:cs="Courier New"/>
+                <w:color w:val="FF0000"/>
+                <w:sz w:val="20"/>
+                <w:szCs w:val="20"/>
+              </w:rPr>
+              <w:t>&lt;NAME OF FILL VARIABLE&gt;</w:t>
+            </w:r>
+            <w:r>
+              <w:rPr>
+                <w:rFonts w:ascii="Courier New" w:hAnsi="Courier New" w:cs="Courier New"/>
+                <w:sz w:val="20"/>
+                <w:szCs w:val="20"/>
+              </w:rPr>
+              <w:t>”</w:t>
+            </w:r>
+            <w:r>
+              <w:rPr>
+                <w:rFonts w:ascii="Courier New" w:hAnsi="Courier New" w:cs="Courier New"/>
+                <w:sz w:val="20"/>
+                <w:szCs w:val="20"/>
+              </w:rPr>
+              <w:t>)</w:t>
             </w:r>
           </w:p>
           <w:p>
@@ -2426,23 +2557,13 @@
                 <w:szCs w:val="20"/>
               </w:rPr>
             </w:pPr>
-            <w:proofErr w:type="spellStart"/>
-            <w:r>
-              <w:rPr>
-                <w:rFonts w:ascii="Courier New" w:hAnsi="Courier New" w:cs="Courier New"/>
-                <w:sz w:val="20"/>
-                <w:szCs w:val="20"/>
-              </w:rPr>
-              <w:t>ggplot</w:t>
-            </w:r>
-            <w:proofErr w:type="spellEnd"/>
-            <w:r>
-              <w:rPr>
-                <w:rFonts w:ascii="Courier New" w:hAnsi="Courier New" w:cs="Courier New"/>
-                <w:sz w:val="20"/>
-                <w:szCs w:val="20"/>
-              </w:rPr>
-              <w:t xml:space="preserve">(data = </w:t>
+            <w:r>
+              <w:rPr>
+                <w:rFonts w:ascii="Courier New" w:hAnsi="Courier New" w:cs="Courier New"/>
+                <w:sz w:val="20"/>
+                <w:szCs w:val="20"/>
+              </w:rPr>
+              <w:t xml:space="preserve">ggplot(data = </w:t>
             </w:r>
             <w:r>
               <w:rPr>
@@ -2477,25 +2598,7 @@
                 <w:sz w:val="20"/>
                 <w:szCs w:val="20"/>
               </w:rPr>
-              <w:t xml:space="preserve">       mapping = </w:t>
-            </w:r>
-            <w:proofErr w:type="spellStart"/>
-            <w:r>
-              <w:rPr>
-                <w:rFonts w:ascii="Courier New" w:hAnsi="Courier New" w:cs="Courier New"/>
-                <w:sz w:val="20"/>
-                <w:szCs w:val="20"/>
-              </w:rPr>
-              <w:t>aes</w:t>
-            </w:r>
-            <w:proofErr w:type="spellEnd"/>
-            <w:r>
-              <w:rPr>
-                <w:rFonts w:ascii="Courier New" w:hAnsi="Courier New" w:cs="Courier New"/>
-                <w:sz w:val="20"/>
-                <w:szCs w:val="20"/>
-              </w:rPr>
-              <w:t xml:space="preserve">(x = </w:t>
+              <w:t xml:space="preserve">       mapping = aes(x = </w:t>
             </w:r>
             <w:r>
               <w:rPr>
@@ -2600,7 +2703,15 @@
                 <w:sz w:val="20"/>
                 <w:szCs w:val="20"/>
               </w:rPr>
-              <w:t xml:space="preserve">color = </w:t>
+              <w:t>fill</w:t>
+            </w:r>
+            <w:r>
+              <w:rPr>
+                <w:rFonts w:ascii="Courier New" w:hAnsi="Courier New" w:cs="Courier New"/>
+                <w:sz w:val="20"/>
+                <w:szCs w:val="20"/>
+              </w:rPr>
+              <w:t xml:space="preserve"> = </w:t>
             </w:r>
             <w:r>
               <w:rPr>
@@ -2634,25 +2745,7 @@
                 <w:sz w:val="20"/>
                 <w:szCs w:val="20"/>
               </w:rPr>
-              <w:t xml:space="preserve">  </w:t>
-            </w:r>
-            <w:proofErr w:type="spellStart"/>
-            <w:r>
-              <w:rPr>
-                <w:rFonts w:ascii="Courier New" w:hAnsi="Courier New" w:cs="Courier New"/>
-                <w:sz w:val="20"/>
-                <w:szCs w:val="20"/>
-              </w:rPr>
-              <w:t>geom_density_ridges</w:t>
-            </w:r>
-            <w:proofErr w:type="spellEnd"/>
-            <w:r>
-              <w:rPr>
-                <w:rFonts w:ascii="Courier New" w:hAnsi="Courier New" w:cs="Courier New"/>
-                <w:sz w:val="20"/>
-                <w:szCs w:val="20"/>
-              </w:rPr>
-              <w:t>()+</w:t>
+              <w:t xml:space="preserve">  geom_density_ridges()+</w:t>
             </w:r>
           </w:p>
           <w:p>
@@ -2745,7 +2838,23 @@
                 <w:sz w:val="20"/>
                 <w:szCs w:val="20"/>
               </w:rPr>
-              <w:t xml:space="preserve">       color = “</w:t>
+              <w:t xml:space="preserve">       </w:t>
+            </w:r>
+            <w:r>
+              <w:rPr>
+                <w:rFonts w:ascii="Courier New" w:hAnsi="Courier New" w:cs="Courier New"/>
+                <w:sz w:val="20"/>
+                <w:szCs w:val="20"/>
+              </w:rPr>
+              <w:t>fill</w:t>
+            </w:r>
+            <w:r>
+              <w:rPr>
+                <w:rFonts w:ascii="Courier New" w:hAnsi="Courier New" w:cs="Courier New"/>
+                <w:sz w:val="20"/>
+                <w:szCs w:val="20"/>
+              </w:rPr>
+              <w:t xml:space="preserve"> = “</w:t>
             </w:r>
             <w:r>
               <w:rPr>
@@ -3277,7 +3386,7 @@
   <w:style w:type="paragraph" w:default="1" w:styleId="Normal">
     <w:name w:val="Normal"/>
     <w:qFormat/>
-    <w:rsid w:val="00FC53CC"/>
+    <w:rsid w:val="00CE3A1F"/>
     <w:rPr>
       <w:rFonts w:ascii="Times New Roman" w:eastAsia="Times New Roman" w:hAnsi="Times New Roman" w:cs="Times New Roman"/>
     </w:rPr>

</xml_diff>